<commit_message>
Change Documentation/Test Plan v1.0.docx
</commit_message>
<xml_diff>
--- a/Documentation/Test Plan v1.0.docx
+++ b/Documentation/Test Plan v1.0.docx
@@ -49,7 +49,17 @@
           <w:szCs w:val="44"/>
           <w:lang w:val="en-US"/>
         </w:rPr>
-        <w:t>D7 Auto Service Center Web-App</w:t>
+        <w:t>Barangay South Signal Village</w:t>
+      </w:r>
+      <w:r>
+        <w:rPr>
+          <w:rStyle w:val="normaltextrun"/>
+          <w:rFonts w:ascii="Arial" w:eastAsiaTheme="majorEastAsia" w:hAnsi="Arial" w:cs="Arial"/>
+          <w:sz w:val="44"/>
+          <w:szCs w:val="44"/>
+          <w:lang w:val="en-US"/>
+        </w:rPr>
+        <w:t xml:space="preserve"> Web-App</w:t>
       </w:r>
       <w:r>
         <w:rPr>
@@ -6051,7 +6061,14 @@
 </file>
 
 <file path=customXml/item1.xml><?xml version="1.0" encoding="utf-8"?>
-<b:Sources xmlns:b="http://schemas.openxmlformats.org/officeDocument/2006/bibliography" xmlns="http://schemas.openxmlformats.org/officeDocument/2006/bibliography" SelectedStyle="\IEEE2006OfficeOnline.xsl" StyleName="IEEE" Version="2006"/>
+<p:properties xmlns:p="http://schemas.microsoft.com/office/2006/metadata/properties" xmlns:xsi="http://www.w3.org/2001/XMLSchema-instance" xmlns:pc="http://schemas.microsoft.com/office/infopath/2007/PartnerControls">
+  <documentManagement>
+    <TaxCatchAll xmlns="becc6418-98a4-4be0-bb44-3ce60d9e2ca3" xsi:nil="true"/>
+    <lcf76f155ced4ddcb4097134ff3c332f xmlns="8bf23f84-f8bc-4e67-ab33-02601704301c">
+      <Terms xmlns="http://schemas.microsoft.com/office/infopath/2007/PartnerControls"/>
+    </lcf76f155ced4ddcb4097134ff3c332f>
+  </documentManagement>
+</p:properties>
 </file>
 
 <file path=customXml/item2.xml><?xml version="1.0" encoding="utf-8"?>
@@ -6064,14 +6081,7 @@
 </file>
 
 <file path=customXml/item3.xml><?xml version="1.0" encoding="utf-8"?>
-<p:properties xmlns:p="http://schemas.microsoft.com/office/2006/metadata/properties" xmlns:xsi="http://www.w3.org/2001/XMLSchema-instance" xmlns:pc="http://schemas.microsoft.com/office/infopath/2007/PartnerControls">
-  <documentManagement>
-    <TaxCatchAll xmlns="becc6418-98a4-4be0-bb44-3ce60d9e2ca3" xsi:nil="true"/>
-    <lcf76f155ced4ddcb4097134ff3c332f xmlns="8bf23f84-f8bc-4e67-ab33-02601704301c">
-      <Terms xmlns="http://schemas.microsoft.com/office/infopath/2007/PartnerControls"/>
-    </lcf76f155ced4ddcb4097134ff3c332f>
-  </documentManagement>
-</p:properties>
+<b:Sources xmlns:b="http://schemas.openxmlformats.org/officeDocument/2006/bibliography" xmlns="http://schemas.openxmlformats.org/officeDocument/2006/bibliography" SelectedStyle="\IEEE2006OfficeOnline.xsl" StyleName="IEEE" Version="2006"/>
 </file>
 
 <file path=customXml/item4.xml><?xml version="1.0" encoding="utf-8"?>
@@ -6290,9 +6300,12 @@
 </file>
 
 <file path=customXml/itemProps1.xml><?xml version="1.0" encoding="utf-8"?>
-<ds:datastoreItem xmlns:ds="http://schemas.openxmlformats.org/officeDocument/2006/customXml" ds:itemID="{FDFC96A2-2130-445F-8FDD-C46C679EFAD1}">
+<ds:datastoreItem xmlns:ds="http://schemas.openxmlformats.org/officeDocument/2006/customXml" ds:itemID="{0CF5DBA4-1BD0-4901-91FA-E6C5088EE7CF}">
   <ds:schemaRefs>
-    <ds:schemaRef ds:uri="http://schemas.openxmlformats.org/officeDocument/2006/bibliography"/>
+    <ds:schemaRef ds:uri="http://schemas.microsoft.com/office/2006/metadata/properties"/>
+    <ds:schemaRef ds:uri="http://schemas.microsoft.com/office/infopath/2007/PartnerControls"/>
+    <ds:schemaRef ds:uri="becc6418-98a4-4be0-bb44-3ce60d9e2ca3"/>
+    <ds:schemaRef ds:uri="8bf23f84-f8bc-4e67-ab33-02601704301c"/>
   </ds:schemaRefs>
 </ds:datastoreItem>
 </file>
@@ -6306,12 +6319,9 @@
 </file>
 
 <file path=customXml/itemProps3.xml><?xml version="1.0" encoding="utf-8"?>
-<ds:datastoreItem xmlns:ds="http://schemas.openxmlformats.org/officeDocument/2006/customXml" ds:itemID="{0CF5DBA4-1BD0-4901-91FA-E6C5088EE7CF}">
+<ds:datastoreItem xmlns:ds="http://schemas.openxmlformats.org/officeDocument/2006/customXml" ds:itemID="{FDFC96A2-2130-445F-8FDD-C46C679EFAD1}">
   <ds:schemaRefs>
-    <ds:schemaRef ds:uri="http://schemas.microsoft.com/office/2006/metadata/properties"/>
-    <ds:schemaRef ds:uri="http://schemas.microsoft.com/office/infopath/2007/PartnerControls"/>
-    <ds:schemaRef ds:uri="becc6418-98a4-4be0-bb44-3ce60d9e2ca3"/>
-    <ds:schemaRef ds:uri="8bf23f84-f8bc-4e67-ab33-02601704301c"/>
+    <ds:schemaRef ds:uri="http://schemas.openxmlformats.org/officeDocument/2006/bibliography"/>
   </ds:schemaRefs>
 </ds:datastoreItem>
 </file>

</xml_diff>